<commit_message>
feat: Use Project-1 as a New Project
</commit_message>
<xml_diff>
--- a/Socket-Programming/Project-1.docx
+++ b/Socket-Programming/Project-1.docx
@@ -147,327 +147,172 @@
         <w:bidi/>
         <w:rPr>
           <w:rtl/>
-        </w:rPr>
-      </w:pPr>
-      <w:r>
-        <w:rPr>
-          <w:rtl/>
-          <w:lang w:bidi="fa-IR"/>
-        </w:rPr>
-        <w:t>۱</w:t>
-      </w:r>
-      <w:r>
-        <w:rPr>
-          <w:lang w:bidi="fa-IR"/>
-        </w:rPr>
-        <w:t xml:space="preserve">. </w:t>
-      </w:r>
-      <w:r>
-        <w:rPr>
-          <w:rtl/>
-          <w:lang w:bidi="fa-IR"/>
-        </w:rPr>
-        <w:t>پ</w:t>
-      </w:r>
-      <w:r>
-        <w:rPr>
-          <w:rFonts w:hint="cs"/>
-          <w:rtl/>
-          <w:lang w:bidi="fa-IR"/>
-        </w:rPr>
-        <w:t>ی</w:t>
-      </w:r>
-      <w:r>
-        <w:rPr>
-          <w:rFonts w:hint="eastAsia"/>
-          <w:rtl/>
-          <w:lang w:bidi="fa-IR"/>
-        </w:rPr>
-        <w:t>اده‌ساز</w:t>
-      </w:r>
-      <w:r>
-        <w:rPr>
-          <w:rFonts w:hint="cs"/>
-          <w:rtl/>
-          <w:lang w:bidi="fa-IR"/>
-        </w:rPr>
-        <w:t>ی</w:t>
-      </w:r>
-      <w:r>
-        <w:rPr>
-          <w:rtl/>
-          <w:lang w:bidi="fa-IR"/>
-        </w:rPr>
-        <w:t xml:space="preserve"> </w:t>
-      </w:r>
-      <w:r>
-        <w:rPr>
-          <w:rFonts w:hint="cs"/>
-          <w:rtl/>
-          <w:lang w:bidi="fa-IR"/>
-        </w:rPr>
-        <w:t>باید فقط</w:t>
-      </w:r>
-      <w:r>
-        <w:rPr>
-          <w:rtl/>
-          <w:lang w:bidi="fa-IR"/>
-        </w:rPr>
-        <w:t xml:space="preserve"> با زبان جاوا </w:t>
-      </w:r>
-      <w:r>
-        <w:rPr>
-          <w:rFonts w:hint="cs"/>
-          <w:rtl/>
-          <w:lang w:bidi="fa-IR"/>
-        </w:rPr>
-        <w:t>انجام شود</w:t>
-      </w:r>
-      <w:r>
-        <w:t>.</w:t>
+          <w:lang w:bidi="fa-IR"/>
+        </w:rPr>
+      </w:pPr>
+      <w:r>
+        <w:rPr>
+          <w:rFonts w:hint="cs"/>
+          <w:rtl/>
+          <w:lang w:bidi="fa-IR"/>
+        </w:rPr>
+        <w:t>۱. تمرین به صورت انفرادی انجام می‌شود.</w:t>
       </w:r>
     </w:p>
     <w:p>
       <w:pPr>
         <w:bidi/>
-      </w:pPr>
-      <w:r>
-        <w:rPr>
-          <w:rtl/>
-          <w:lang w:bidi="fa-IR"/>
-        </w:rPr>
-        <w:t>۲</w:t>
-      </w:r>
-      <w:r>
-        <w:rPr>
-          <w:lang w:bidi="fa-IR"/>
-        </w:rPr>
-        <w:t xml:space="preserve">. </w:t>
-      </w:r>
-      <w:r>
-        <w:rPr>
-          <w:rtl/>
-          <w:lang w:bidi="fa-IR"/>
-        </w:rPr>
-        <w:t>ارسال و در</w:t>
-      </w:r>
-      <w:r>
-        <w:rPr>
-          <w:rFonts w:hint="cs"/>
-          <w:rtl/>
-          <w:lang w:bidi="fa-IR"/>
-        </w:rPr>
-        <w:t>ی</w:t>
-      </w:r>
-      <w:r>
-        <w:rPr>
-          <w:rFonts w:hint="eastAsia"/>
-          <w:rtl/>
-          <w:lang w:bidi="fa-IR"/>
-        </w:rPr>
-        <w:t>افت</w:t>
-      </w:r>
-      <w:r>
-        <w:rPr>
-          <w:rtl/>
-          <w:lang w:bidi="fa-IR"/>
-        </w:rPr>
-        <w:t xml:space="preserve"> بسته‌ها تماما با استفاده از</w:t>
-      </w:r>
-      <w:r>
-        <w:t xml:space="preserve"> Socket</w:t>
-      </w:r>
-      <w:r>
-        <w:rPr>
-          <w:rtl/>
-          <w:lang w:bidi="fa-IR"/>
-        </w:rPr>
-        <w:t>ها در جاوا صورت م</w:t>
-      </w:r>
-      <w:r>
-        <w:rPr>
-          <w:rFonts w:hint="cs"/>
-          <w:rtl/>
-          <w:lang w:bidi="fa-IR"/>
-        </w:rPr>
-        <w:t>ی‌</w:t>
-      </w:r>
-      <w:r>
-        <w:rPr>
-          <w:rFonts w:hint="eastAsia"/>
-          <w:rtl/>
-          <w:lang w:bidi="fa-IR"/>
-        </w:rPr>
-        <w:t>گ</w:t>
-      </w:r>
-      <w:r>
-        <w:rPr>
-          <w:rFonts w:hint="cs"/>
-          <w:rtl/>
-          <w:lang w:bidi="fa-IR"/>
-        </w:rPr>
-        <w:t>ی</w:t>
-      </w:r>
-      <w:r>
-        <w:rPr>
-          <w:rFonts w:hint="eastAsia"/>
-          <w:rtl/>
-          <w:lang w:bidi="fa-IR"/>
-        </w:rPr>
-        <w:t>رد</w:t>
-      </w:r>
-      <w:r>
-        <w:rPr>
-          <w:rtl/>
-          <w:lang w:bidi="fa-IR"/>
-        </w:rPr>
-        <w:t xml:space="preserve"> و قسمت‌ها</w:t>
-      </w:r>
-      <w:r>
-        <w:rPr>
-          <w:rFonts w:hint="cs"/>
-          <w:rtl/>
-          <w:lang w:bidi="fa-IR"/>
-        </w:rPr>
-        <w:t>ی</w:t>
-      </w:r>
-      <w:r>
-        <w:rPr>
-          <w:rtl/>
-          <w:lang w:bidi="fa-IR"/>
-        </w:rPr>
-        <w:t xml:space="preserve"> مربوط به ساخت، گوش دادن، ارسال و در</w:t>
-      </w:r>
-      <w:r>
-        <w:rPr>
-          <w:rFonts w:hint="cs"/>
-          <w:rtl/>
-          <w:lang w:bidi="fa-IR"/>
-        </w:rPr>
-        <w:t>ی</w:t>
-      </w:r>
-      <w:r>
-        <w:rPr>
-          <w:rFonts w:hint="eastAsia"/>
-          <w:rtl/>
-          <w:lang w:bidi="fa-IR"/>
-        </w:rPr>
-        <w:t>افت</w:t>
-      </w:r>
-      <w:r>
-        <w:rPr>
-          <w:rtl/>
-          <w:lang w:bidi="fa-IR"/>
-        </w:rPr>
-        <w:t xml:space="preserve"> م</w:t>
-      </w:r>
-      <w:r>
-        <w:rPr>
-          <w:rFonts w:hint="cs"/>
-          <w:rtl/>
-          <w:lang w:bidi="fa-IR"/>
-        </w:rPr>
-        <w:t>ی‌</w:t>
-      </w:r>
-      <w:r>
-        <w:rPr>
-          <w:rFonts w:hint="eastAsia"/>
-          <w:rtl/>
-          <w:lang w:bidi="fa-IR"/>
-        </w:rPr>
-        <w:t>با</w:t>
-      </w:r>
-      <w:r>
-        <w:rPr>
-          <w:rFonts w:hint="cs"/>
-          <w:rtl/>
-          <w:lang w:bidi="fa-IR"/>
-        </w:rPr>
-        <w:t>ی</w:t>
-      </w:r>
-      <w:r>
-        <w:rPr>
-          <w:rFonts w:hint="eastAsia"/>
-          <w:rtl/>
-          <w:lang w:bidi="fa-IR"/>
-        </w:rPr>
-        <w:t>ست</w:t>
-      </w:r>
-      <w:r>
-        <w:rPr>
-          <w:rtl/>
-          <w:lang w:bidi="fa-IR"/>
-        </w:rPr>
-        <w:t xml:space="preserve"> در کد شما بوده و قابل رو</w:t>
-      </w:r>
-      <w:r>
-        <w:rPr>
-          <w:rFonts w:hint="cs"/>
-          <w:rtl/>
-          <w:lang w:bidi="fa-IR"/>
-        </w:rPr>
-        <w:t>ی</w:t>
-      </w:r>
-      <w:r>
-        <w:rPr>
-          <w:rFonts w:hint="eastAsia"/>
-          <w:rtl/>
-          <w:lang w:bidi="fa-IR"/>
-        </w:rPr>
-        <w:t>ت</w:t>
-      </w:r>
-      <w:r>
-        <w:rPr>
-          <w:rtl/>
-          <w:lang w:bidi="fa-IR"/>
-        </w:rPr>
-        <w:t xml:space="preserve"> باشند</w:t>
-      </w:r>
-      <w:r>
-        <w:t>.</w:t>
+        <w:rPr>
+          <w:rFonts w:cs="Calibri"/>
+          <w:rtl/>
+          <w:lang w:bidi="fa-IR"/>
+        </w:rPr>
+      </w:pPr>
+      <w:r>
+        <w:rPr>
+          <w:rFonts w:hint="cs"/>
+          <w:rtl/>
+          <w:lang w:bidi="fa-IR"/>
+        </w:rPr>
+        <w:t xml:space="preserve">۲. در این پروژه فقط مجاز هستید از کتابخانه‌های </w:t>
+      </w:r>
+      <w:r>
+        <w:rPr>
+          <w:lang w:bidi="fa-IR"/>
+        </w:rPr>
+        <w:t>socket</w:t>
+      </w:r>
+      <w:r>
+        <w:rPr>
+          <w:rFonts w:hint="cs"/>
+          <w:rtl/>
+          <w:lang w:bidi="fa-IR"/>
+        </w:rPr>
+        <w:t xml:space="preserve"> برای ارتباط شبکه استفاده کنید.</w:t>
+      </w:r>
+      <w:r>
+        <w:rPr>
+          <w:rFonts w:hint="cs"/>
+          <w:rtl/>
+          <w:lang w:bidi="fa-IR"/>
+        </w:rPr>
+        <w:t xml:space="preserve"> </w:t>
       </w:r>
     </w:p>
     <w:p>
       <w:pPr>
+        <w:pStyle w:val="Heading1"/>
         <w:bidi/>
         <w:rPr>
-          <w:rFonts w:cs="Calibri"/>
-          <w:lang w:bidi="fa-IR"/>
-        </w:rPr>
-      </w:pPr>
-      <w:r>
-        <w:rPr>
-          <w:rFonts w:hint="cs"/>
-          <w:rtl/>
-          <w:lang w:bidi="fa-IR"/>
-        </w:rPr>
-        <w:t xml:space="preserve">۳. تمرین به صورت </w:t>
-      </w:r>
-      <w:r>
-        <w:rPr>
-          <w:rFonts w:hint="cs"/>
-          <w:rtl/>
-          <w:lang w:bidi="fa-IR"/>
-        </w:rPr>
-        <w:t>گروه‌های حداکثر دو نفره می‌تواند انجام شود. (گروه تک نفره نمره اضافی ندارد)</w:t>
+          <w:rtl/>
+          <w:lang w:bidi="fa-IR"/>
+        </w:rPr>
+      </w:pPr>
+      <w:r>
+        <w:rPr>
+          <w:rFonts w:hint="cs"/>
+          <w:rtl/>
+          <w:lang w:bidi="fa-IR"/>
+        </w:rPr>
+        <w:t>ماشین‌حساب توزیع شده</w:t>
       </w:r>
     </w:p>
     <w:p>
       <w:pPr>
-        <w:pStyle w:val="Heading1"/>
         <w:bidi/>
-        <w:rPr>
-          <w:rtl/>
-          <w:lang w:bidi="fa-IR"/>
-        </w:rPr>
-      </w:pPr>
-      <w:r>
-        <w:rPr>
-          <w:rFonts w:hint="cs"/>
-          <w:rtl/>
-          <w:lang w:bidi="fa-IR"/>
-        </w:rPr>
-        <w:t>ماشین‌حساب توزیع شده</w:t>
+        <w:jc w:val="both"/>
+        <w:rPr>
+          <w:rtl/>
+          <w:lang w:bidi="fa-IR"/>
+        </w:rPr>
+      </w:pPr>
+      <w:r>
+        <w:rPr>
+          <w:rFonts w:hint="cs"/>
+          <w:rtl/>
+          <w:lang w:bidi="fa-IR"/>
+        </w:rPr>
+        <w:t>این نرم‌افزار می‌تواند محاسبات سرویس‌گیرنده را بر روی سرویس‌دهنده انجام دهد. این نرم‌افزار در مواقعی کاربر</w:t>
+      </w:r>
+      <w:r>
+        <w:rPr>
+          <w:rFonts w:hint="cs"/>
+          <w:rtl/>
+          <w:lang w:bidi="fa-IR"/>
+        </w:rPr>
+        <w:t>د</w:t>
+      </w:r>
+      <w:r>
+        <w:rPr>
+          <w:rFonts w:hint="cs"/>
+          <w:rtl/>
+          <w:lang w:bidi="fa-IR"/>
+        </w:rPr>
+        <w:t xml:space="preserve"> دارد که حجم محاسبات بالا بوده و سیستم سرویس‌گیرنده </w:t>
+      </w:r>
+      <w:r>
+        <w:rPr>
+          <w:rFonts w:hint="cs"/>
+          <w:rtl/>
+          <w:lang w:bidi="fa-IR"/>
+        </w:rPr>
+        <w:t>قادر به</w:t>
+      </w:r>
+      <w:r>
+        <w:rPr>
+          <w:rFonts w:hint="cs"/>
+          <w:rtl/>
+          <w:lang w:bidi="fa-IR"/>
+        </w:rPr>
+        <w:t xml:space="preserve"> انجام آن‌ها </w:t>
+      </w:r>
+      <w:r>
+        <w:rPr>
+          <w:rFonts w:hint="cs"/>
+          <w:rtl/>
+          <w:lang w:bidi="fa-IR"/>
+        </w:rPr>
+        <w:t>نیست</w:t>
+      </w:r>
+      <w:r>
+        <w:rPr>
+          <w:rFonts w:hint="cs"/>
+          <w:rtl/>
+          <w:lang w:bidi="fa-IR"/>
+        </w:rPr>
+        <w:t xml:space="preserve"> و یا در مواقعی که نرم‌افزار </w:t>
+      </w:r>
+      <w:r>
+        <w:rPr>
+          <w:rFonts w:hint="cs"/>
+          <w:rtl/>
+          <w:lang w:bidi="fa-IR"/>
+        </w:rPr>
+        <w:t xml:space="preserve">فقط </w:t>
+      </w:r>
+      <w:r>
+        <w:rPr>
+          <w:rFonts w:hint="cs"/>
+          <w:rtl/>
+          <w:lang w:bidi="fa-IR"/>
+        </w:rPr>
+        <w:t>قابلیت نصب بر روی یک سیستم را داشته و مجموعه‌ای از سرویس‌گیرندگان می‌خوا</w:t>
+      </w:r>
+      <w:r>
+        <w:rPr>
+          <w:rFonts w:hint="cs"/>
+          <w:rtl/>
+          <w:lang w:bidi="fa-IR"/>
+        </w:rPr>
+        <w:t>ه</w:t>
+      </w:r>
+      <w:r>
+        <w:rPr>
+          <w:rFonts w:hint="cs"/>
+          <w:rtl/>
+          <w:lang w:bidi="fa-IR"/>
+        </w:rPr>
+        <w:t>ند از آن سرویس بگیرند. به عنوان مثال نرم‌افزارهایی مانند متلب این ویژگی را دارند.</w:t>
       </w:r>
     </w:p>
     <w:p>
@@ -485,91 +330,71 @@
           <w:rtl/>
           <w:lang w:bidi="fa-IR"/>
         </w:rPr>
-        <w:t>این نرم‌افزار می‌تواند محاسبات سرویس‌گیرنده را بر روی سرویس‌دهنده انجام دهد. این نرم‌افزار در مواقعی کاربر</w:t>
-      </w:r>
-      <w:r>
-        <w:rPr>
-          <w:rFonts w:hint="cs"/>
-          <w:rtl/>
-          <w:lang w:bidi="fa-IR"/>
-        </w:rPr>
-        <w:t>د</w:t>
-      </w:r>
-      <w:r>
-        <w:rPr>
-          <w:rFonts w:hint="cs"/>
-          <w:rtl/>
-          <w:lang w:bidi="fa-IR"/>
-        </w:rPr>
-        <w:t xml:space="preserve"> دارد که حجم محاسبات بالا بوده و سیستم سرویس‌گیرنده </w:t>
-      </w:r>
-      <w:r>
-        <w:rPr>
-          <w:rFonts w:hint="cs"/>
-          <w:rtl/>
-          <w:lang w:bidi="fa-IR"/>
-        </w:rPr>
-        <w:t>قادر به</w:t>
-      </w:r>
-      <w:r>
-        <w:rPr>
-          <w:rFonts w:hint="cs"/>
-          <w:rtl/>
-          <w:lang w:bidi="fa-IR"/>
-        </w:rPr>
-        <w:t xml:space="preserve"> انجام آن‌ها </w:t>
-      </w:r>
-      <w:r>
-        <w:rPr>
-          <w:rFonts w:hint="cs"/>
-          <w:rtl/>
-          <w:lang w:bidi="fa-IR"/>
-        </w:rPr>
-        <w:t>نیست</w:t>
-      </w:r>
-      <w:r>
-        <w:rPr>
-          <w:rFonts w:hint="cs"/>
-          <w:rtl/>
-          <w:lang w:bidi="fa-IR"/>
-        </w:rPr>
-        <w:t xml:space="preserve"> و یا در مواقعی که نرم‌افزار </w:t>
-      </w:r>
-      <w:r>
-        <w:rPr>
-          <w:rFonts w:hint="cs"/>
-          <w:rtl/>
-          <w:lang w:bidi="fa-IR"/>
-        </w:rPr>
-        <w:t xml:space="preserve">فقط </w:t>
-      </w:r>
-      <w:r>
-        <w:rPr>
-          <w:rFonts w:hint="cs"/>
-          <w:rtl/>
-          <w:lang w:bidi="fa-IR"/>
-        </w:rPr>
-        <w:t>قابلیت نصب بر روی یک سیستم را داشته و مجموعه‌ای از سرویس‌گیرندگان می‌خوا</w:t>
-      </w:r>
-      <w:r>
-        <w:rPr>
-          <w:rFonts w:hint="cs"/>
-          <w:rtl/>
-          <w:lang w:bidi="fa-IR"/>
-        </w:rPr>
-        <w:t>ه</w:t>
-      </w:r>
-      <w:r>
-        <w:rPr>
-          <w:rFonts w:hint="cs"/>
-          <w:rtl/>
-          <w:lang w:bidi="fa-IR"/>
-        </w:rPr>
-        <w:t>ند از آن سرویس بگیرند. به عنوان مثال نرم‌افزارهایی مانند متلب این ویژگی را دارند.</w:t>
+        <w:t xml:space="preserve">برای سادگی فرض می‌کنیم این ماشین‌حساب </w:t>
+      </w:r>
+      <w:r>
+        <w:rPr>
+          <w:rFonts w:hint="cs"/>
+          <w:rtl/>
+          <w:lang w:bidi="fa-IR"/>
+        </w:rPr>
+        <w:t>عملیات‌های ساده</w:t>
+      </w:r>
+      <w:r>
+        <w:rPr>
+          <w:rFonts w:hint="cs"/>
+          <w:rtl/>
+          <w:lang w:bidi="fa-IR"/>
+        </w:rPr>
+        <w:t xml:space="preserve"> را انجام می‌دهد. مدل ارتباط این نرم‌افزار به صورت سرویس‌گیرنده-سرویس‌دهنده </w:t>
+      </w:r>
+      <w:r>
+        <w:rPr>
+          <w:rFonts w:hint="cs"/>
+          <w:rtl/>
+          <w:lang w:bidi="fa-IR"/>
+        </w:rPr>
+        <w:t>است</w:t>
+      </w:r>
+      <w:r>
+        <w:rPr>
+          <w:rFonts w:hint="cs"/>
+          <w:rtl/>
+          <w:lang w:bidi="fa-IR"/>
+        </w:rPr>
+        <w:t>. این نرم‌افزار از پروتکل ارتباطی زیر استفاده می‌کند:</w:t>
       </w:r>
     </w:p>
     <w:p>
       <w:pPr>
+        <w:jc w:val="both"/>
+        <w:rPr>
+          <w:lang w:bidi="fa-IR"/>
+        </w:rPr>
+      </w:pPr>
+      <w:r>
+        <w:rPr>
+          <w:lang w:bidi="fa-IR"/>
+        </w:rPr>
+        <w:t>Calculation Request:</w:t>
+      </w:r>
+    </w:p>
+    <w:p>
+      <w:pPr>
+        <w:jc w:val="both"/>
+        <w:rPr>
+          <w:lang w:bidi="fa-IR"/>
+        </w:rPr>
+      </w:pPr>
+      <w:r>
+        <w:rPr>
+          <w:lang w:bidi="fa-IR"/>
+        </w:rPr>
+        <w:t>$ operator $ op1 $ op2 $</w:t>
+      </w:r>
+    </w:p>
+    <w:p>
+      <w:pPr>
         <w:bidi/>
         <w:jc w:val="both"/>
         <w:rPr>
@@ -583,85 +408,6 @@
           <w:rtl/>
           <w:lang w:bidi="fa-IR"/>
         </w:rPr>
-        <w:t xml:space="preserve">برای سادگی فرض می‌کنیم این ماشین‌حساب </w:t>
-      </w:r>
-      <w:r>
-        <w:rPr>
-          <w:rFonts w:hint="cs"/>
-          <w:rtl/>
-          <w:lang w:bidi="fa-IR"/>
-        </w:rPr>
-        <w:t>عملیات‌های ساده</w:t>
-      </w:r>
-      <w:r>
-        <w:rPr>
-          <w:rFonts w:hint="cs"/>
-          <w:rtl/>
-          <w:lang w:bidi="fa-IR"/>
-        </w:rPr>
-        <w:t xml:space="preserve"> را انجام می‌دهد. مدل ارتباط این نرم‌افزار به صورت سرویس‌گیرنده-سرویس‌دهنده </w:t>
-      </w:r>
-      <w:r>
-        <w:rPr>
-          <w:rFonts w:hint="cs"/>
-          <w:rtl/>
-          <w:lang w:bidi="fa-IR"/>
-        </w:rPr>
-        <w:t>است</w:t>
-      </w:r>
-      <w:r>
-        <w:rPr>
-          <w:rFonts w:hint="cs"/>
-          <w:rtl/>
-          <w:lang w:bidi="fa-IR"/>
-        </w:rPr>
-        <w:t>. این نرم‌افزار از پروتکل ارتباطی زیر استفاده می‌کند:</w:t>
-      </w:r>
-    </w:p>
-    <w:p>
-      <w:pPr>
-        <w:jc w:val="both"/>
-        <w:rPr>
-          <w:lang w:bidi="fa-IR"/>
-        </w:rPr>
-      </w:pPr>
-      <w:r>
-        <w:rPr>
-          <w:lang w:bidi="fa-IR"/>
-        </w:rPr>
-        <w:t>Calculation Request:</w:t>
-      </w:r>
-    </w:p>
-    <w:p>
-      <w:pPr>
-        <w:jc w:val="both"/>
-        <w:rPr>
-          <w:lang w:bidi="fa-IR"/>
-        </w:rPr>
-      </w:pPr>
-      <w:r>
-        <w:rPr>
-          <w:lang w:bidi="fa-IR"/>
-        </w:rPr>
-        <w:t>$ operator $ op1 $ op2 $</w:t>
-      </w:r>
-    </w:p>
-    <w:p>
-      <w:pPr>
-        <w:bidi/>
-        <w:jc w:val="both"/>
-        <w:rPr>
-          <w:rtl/>
-          <w:lang w:bidi="fa-IR"/>
-        </w:rPr>
-      </w:pPr>
-      <w:r>
-        <w:rPr>
-          <w:rFonts w:hint="cs"/>
-          <w:rtl/>
-          <w:lang w:bidi="fa-IR"/>
-        </w:rPr>
-        <w:lastRenderedPageBreak/>
         <w:t xml:space="preserve">که در آن </w:t>
       </w:r>
       <w:r>
@@ -727,6 +473,7 @@
         <w:rPr>
           <w:lang w:bidi="fa-IR"/>
         </w:rPr>
+        <w:lastRenderedPageBreak/>
         <w:t>Add</w:t>
       </w:r>
     </w:p>
@@ -1391,16 +1138,7 @@
           <w:rtl/>
           <w:lang w:bidi="fa-IR"/>
         </w:rPr>
-        <w:t xml:space="preserve"> شما می‌بایست برای زمانی که نرم‌افزار شما در حال توزیع فایل قرار دارد یک </w:t>
-      </w:r>
-      <w:r>
-        <w:rPr>
-          <w:rFonts w:hint="cs"/>
-          <w:rtl/>
-          <w:lang w:bidi="fa-IR"/>
-        </w:rPr>
-        <w:lastRenderedPageBreak/>
-        <w:t>پورت مشخص برای آن در نظر بگیرید</w:t>
+        <w:t xml:space="preserve"> شما می‌بایست برای زمانی که نرم‌افزار شما در حال توزیع فایل قرار دارد یک پورت مشخص برای آن در نظر بگیرید</w:t>
       </w:r>
       <w:r>
         <w:rPr>
@@ -1434,6 +1172,7 @@
           <w:rtl/>
           <w:lang w:bidi="fa-IR"/>
         </w:rPr>
+        <w:lastRenderedPageBreak/>
         <w:t xml:space="preserve">دقت داشته باشید برای این سیستم شما تنها یک نرم‌افزار طراحی می‌کنید. این نرم‌افزار هر دو حالت دریافت و ارسال فایل را پشتیبانی می‌کند و می‌تواند در حالتی که کاربر از او می‌خواهد اجرا شود. دقت کنید که نیازی نیست هر دوی این حالت‌ها را به صورت همزمان </w:t>
       </w:r>
       <w:r>
@@ -1615,8 +1354,6 @@
         </w:rPr>
         <w:t>است</w:t>
       </w:r>
-      <w:bookmarkStart w:id="0" w:name="_GoBack"/>
-      <w:bookmarkEnd w:id="0"/>
       <w:r>
         <w:rPr>
           <w:rFonts w:hint="cs"/>
@@ -1684,19 +1421,11 @@
         </w:rPr>
         <w:br/>
       </w:r>
-      <w:proofErr w:type="gramStart"/>
-      <w:r>
-        <w:rPr>
-          <w:lang w:bidi="fa-IR"/>
-        </w:rPr>
-        <w:t>offset[</w:t>
-      </w:r>
-      <w:proofErr w:type="gramEnd"/>
-      <w:r>
-        <w:rPr>
-          <w:lang w:bidi="fa-IR"/>
-        </w:rPr>
-        <w:t>0]</w:t>
+      <w:r>
+        <w:rPr>
+          <w:lang w:bidi="fa-IR"/>
+        </w:rPr>
+        <w:t>offset[0]</w:t>
       </w:r>
     </w:p>
     <w:p>
@@ -1705,19 +1434,11 @@
           <w:lang w:bidi="fa-IR"/>
         </w:rPr>
       </w:pPr>
-      <w:proofErr w:type="gramStart"/>
-      <w:r>
-        <w:rPr>
-          <w:lang w:bidi="fa-IR"/>
-        </w:rPr>
-        <w:t>data[</w:t>
-      </w:r>
-      <w:proofErr w:type="gramEnd"/>
-      <w:r>
-        <w:rPr>
-          <w:lang w:bidi="fa-IR"/>
-        </w:rPr>
-        <w:t>1-127]</w:t>
+      <w:r>
+        <w:rPr>
+          <w:lang w:bidi="fa-IR"/>
+        </w:rPr>
+        <w:t>data[1-127]</w:t>
       </w:r>
     </w:p>
     <w:p>
@@ -1821,9 +1542,12 @@
       </w:r>
     </w:p>
     <w:sectPr>
-      <w:headerReference w:type="default" r:id="rId8"/>
-      <w:footerReference w:type="even" r:id="rId9"/>
-      <w:headerReference w:type="first" r:id="rId10"/>
+      <w:headerReference w:type="even" r:id="rId8"/>
+      <w:headerReference w:type="default" r:id="rId9"/>
+      <w:footerReference w:type="even" r:id="rId10"/>
+      <w:footerReference w:type="default" r:id="rId11"/>
+      <w:headerReference w:type="first" r:id="rId12"/>
+      <w:footerReference w:type="first" r:id="rId13"/>
       <w:pgSz w:w="11907" w:h="16839" w:code="9"/>
       <w:pgMar w:top="1851" w:right="708" w:bottom="851" w:left="709" w:header="567" w:footer="588" w:gutter="0"/>
       <w:pgBorders w:offsetFrom="page">
@@ -1896,6 +1620,26 @@
 </w:ftr>
 </file>
 
+<file path=word/footer2.xml><?xml version="1.0" encoding="utf-8"?>
+<w:ftr xmlns:wpc="http://schemas.microsoft.com/office/word/2010/wordprocessingCanvas" xmlns:cx="http://schemas.microsoft.com/office/drawing/2014/chartex" xmlns:cx1="http://schemas.microsoft.com/office/drawing/2015/9/8/chartex" xmlns:cx2="http://schemas.microsoft.com/office/drawing/2015/10/21/chartex" xmlns:cx3="http://schemas.microsoft.com/office/drawing/2016/5/9/chartex" xmlns:cx4="http://schemas.microsoft.com/office/drawing/2016/5/10/chartex" xmlns:cx5="http://schemas.microsoft.com/office/drawing/2016/5/11/chartex" xmlns:cx6="http://schemas.microsoft.com/office/drawing/2016/5/12/chartex" xmlns:cx7="http://schemas.microsoft.com/office/drawing/2016/5/13/chartex" xmlns:cx8="http://schemas.microsoft.com/office/drawing/2016/5/14/chartex" xmlns:mc="http://schemas.openxmlformats.org/markup-compatibility/2006" xmlns:aink="http://schemas.microsoft.com/office/drawing/2016/ink" xmlns:am3d="http://schemas.microsoft.com/office/drawing/2017/model3d" xmlns:o="urn:schemas-microsoft-com:office:office" xmlns:r="http://schemas.openxmlformats.org/officeDocument/2006/relationships" xmlns:m="http://schemas.openxmlformats.org/officeDocument/2006/math" xmlns:v="urn:schemas-microsoft-com:vml" xmlns:wp14="http://schemas.microsoft.com/office/word/2010/wordprocessingDrawing" xmlns:wp="http://schemas.openxmlformats.org/drawingml/2006/wordprocessingDrawing" xmlns:w10="urn:schemas-microsoft-com:office:word" xmlns:w="http://schemas.openxmlformats.org/wordprocessingml/2006/main" xmlns:w14="http://schemas.microsoft.com/office/word/2010/wordml" xmlns:w15="http://schemas.microsoft.com/office/word/2012/wordml" xmlns:w16cid="http://schemas.microsoft.com/office/word/2016/wordml/cid" xmlns:w16se="http://schemas.microsoft.com/office/word/2015/wordml/symex" xmlns:wpg="http://schemas.microsoft.com/office/word/2010/wordprocessingGroup" xmlns:wpi="http://schemas.microsoft.com/office/word/2010/wordprocessingInk" xmlns:wne="http://schemas.microsoft.com/office/word/2006/wordml" xmlns:wps="http://schemas.microsoft.com/office/word/2010/wordprocessingShape" mc:Ignorable="w14 w15 w16se w16cid wp14">
+  <w:p>
+    <w:pPr>
+      <w:pStyle w:val="Footer"/>
+    </w:pPr>
+  </w:p>
+</w:ftr>
+</file>
+
+<file path=word/footer3.xml><?xml version="1.0" encoding="utf-8"?>
+<w:ftr xmlns:wpc="http://schemas.microsoft.com/office/word/2010/wordprocessingCanvas" xmlns:cx="http://schemas.microsoft.com/office/drawing/2014/chartex" xmlns:cx1="http://schemas.microsoft.com/office/drawing/2015/9/8/chartex" xmlns:cx2="http://schemas.microsoft.com/office/drawing/2015/10/21/chartex" xmlns:cx3="http://schemas.microsoft.com/office/drawing/2016/5/9/chartex" xmlns:cx4="http://schemas.microsoft.com/office/drawing/2016/5/10/chartex" xmlns:cx5="http://schemas.microsoft.com/office/drawing/2016/5/11/chartex" xmlns:cx6="http://schemas.microsoft.com/office/drawing/2016/5/12/chartex" xmlns:cx7="http://schemas.microsoft.com/office/drawing/2016/5/13/chartex" xmlns:cx8="http://schemas.microsoft.com/office/drawing/2016/5/14/chartex" xmlns:mc="http://schemas.openxmlformats.org/markup-compatibility/2006" xmlns:aink="http://schemas.microsoft.com/office/drawing/2016/ink" xmlns:am3d="http://schemas.microsoft.com/office/drawing/2017/model3d" xmlns:o="urn:schemas-microsoft-com:office:office" xmlns:r="http://schemas.openxmlformats.org/officeDocument/2006/relationships" xmlns:m="http://schemas.openxmlformats.org/officeDocument/2006/math" xmlns:v="urn:schemas-microsoft-com:vml" xmlns:wp14="http://schemas.microsoft.com/office/word/2010/wordprocessingDrawing" xmlns:wp="http://schemas.openxmlformats.org/drawingml/2006/wordprocessingDrawing" xmlns:w10="urn:schemas-microsoft-com:office:word" xmlns:w="http://schemas.openxmlformats.org/wordprocessingml/2006/main" xmlns:w14="http://schemas.microsoft.com/office/word/2010/wordml" xmlns:w15="http://schemas.microsoft.com/office/word/2012/wordml" xmlns:w16cid="http://schemas.microsoft.com/office/word/2016/wordml/cid" xmlns:w16se="http://schemas.microsoft.com/office/word/2015/wordml/symex" xmlns:wpg="http://schemas.microsoft.com/office/word/2010/wordprocessingGroup" xmlns:wpi="http://schemas.microsoft.com/office/word/2010/wordprocessingInk" xmlns:wne="http://schemas.microsoft.com/office/word/2006/wordml" xmlns:wps="http://schemas.microsoft.com/office/word/2010/wordprocessingShape" mc:Ignorable="w14 w15 w16se w16cid wp14">
+  <w:p>
+    <w:pPr>
+      <w:pStyle w:val="Footer"/>
+    </w:pPr>
+  </w:p>
+</w:ftr>
+</file>
+
 <file path=word/footnotes.xml><?xml version="1.0" encoding="utf-8"?>
 <w:footnotes xmlns:wpc="http://schemas.microsoft.com/office/word/2010/wordprocessingCanvas" xmlns:cx="http://schemas.microsoft.com/office/drawing/2014/chartex" xmlns:cx1="http://schemas.microsoft.com/office/drawing/2015/9/8/chartex" xmlns:cx2="http://schemas.microsoft.com/office/drawing/2015/10/21/chartex" xmlns:cx3="http://schemas.microsoft.com/office/drawing/2016/5/9/chartex" xmlns:cx4="http://schemas.microsoft.com/office/drawing/2016/5/10/chartex" xmlns:cx5="http://schemas.microsoft.com/office/drawing/2016/5/11/chartex" xmlns:cx6="http://schemas.microsoft.com/office/drawing/2016/5/12/chartex" xmlns:cx7="http://schemas.microsoft.com/office/drawing/2016/5/13/chartex" xmlns:cx8="http://schemas.microsoft.com/office/drawing/2016/5/14/chartex" xmlns:mc="http://schemas.openxmlformats.org/markup-compatibility/2006" xmlns:aink="http://schemas.microsoft.com/office/drawing/2016/ink" xmlns:am3d="http://schemas.microsoft.com/office/drawing/2017/model3d" xmlns:o="urn:schemas-microsoft-com:office:office" xmlns:r="http://schemas.openxmlformats.org/officeDocument/2006/relationships" xmlns:m="http://schemas.openxmlformats.org/officeDocument/2006/math" xmlns:v="urn:schemas-microsoft-com:vml" xmlns:wp14="http://schemas.microsoft.com/office/word/2010/wordprocessingDrawing" xmlns:wp="http://schemas.openxmlformats.org/drawingml/2006/wordprocessingDrawing" xmlns:w10="urn:schemas-microsoft-com:office:word" xmlns:w="http://schemas.openxmlformats.org/wordprocessingml/2006/main" xmlns:w14="http://schemas.microsoft.com/office/word/2010/wordml" xmlns:w15="http://schemas.microsoft.com/office/word/2012/wordml" xmlns:w16cid="http://schemas.microsoft.com/office/word/2016/wordml/cid" xmlns:w16se="http://schemas.microsoft.com/office/word/2015/wordml/symex" xmlns:wpg="http://schemas.microsoft.com/office/word/2010/wordprocessingGroup" xmlns:wpi="http://schemas.microsoft.com/office/word/2010/wordprocessingInk" xmlns:wne="http://schemas.microsoft.com/office/word/2006/wordml" xmlns:wps="http://schemas.microsoft.com/office/word/2010/wordprocessingShape" mc:Ignorable="w14 w15 w16se w16cid wp14">
   <w:footnote w:type="separator" w:id="-1">
@@ -1964,6 +1708,16 @@
 </file>
 
 <file path=word/header1.xml><?xml version="1.0" encoding="utf-8"?>
+<w:hdr xmlns:wpc="http://schemas.microsoft.com/office/word/2010/wordprocessingCanvas" xmlns:cx="http://schemas.microsoft.com/office/drawing/2014/chartex" xmlns:cx1="http://schemas.microsoft.com/office/drawing/2015/9/8/chartex" xmlns:cx2="http://schemas.microsoft.com/office/drawing/2015/10/21/chartex" xmlns:cx3="http://schemas.microsoft.com/office/drawing/2016/5/9/chartex" xmlns:cx4="http://schemas.microsoft.com/office/drawing/2016/5/10/chartex" xmlns:cx5="http://schemas.microsoft.com/office/drawing/2016/5/11/chartex" xmlns:cx6="http://schemas.microsoft.com/office/drawing/2016/5/12/chartex" xmlns:cx7="http://schemas.microsoft.com/office/drawing/2016/5/13/chartex" xmlns:cx8="http://schemas.microsoft.com/office/drawing/2016/5/14/chartex" xmlns:mc="http://schemas.openxmlformats.org/markup-compatibility/2006" xmlns:aink="http://schemas.microsoft.com/office/drawing/2016/ink" xmlns:am3d="http://schemas.microsoft.com/office/drawing/2017/model3d" xmlns:o="urn:schemas-microsoft-com:office:office" xmlns:r="http://schemas.openxmlformats.org/officeDocument/2006/relationships" xmlns:m="http://schemas.openxmlformats.org/officeDocument/2006/math" xmlns:v="urn:schemas-microsoft-com:vml" xmlns:wp14="http://schemas.microsoft.com/office/word/2010/wordprocessingDrawing" xmlns:wp="http://schemas.openxmlformats.org/drawingml/2006/wordprocessingDrawing" xmlns:w10="urn:schemas-microsoft-com:office:word" xmlns:w="http://schemas.openxmlformats.org/wordprocessingml/2006/main" xmlns:w14="http://schemas.microsoft.com/office/word/2010/wordml" xmlns:w15="http://schemas.microsoft.com/office/word/2012/wordml" xmlns:w16cid="http://schemas.microsoft.com/office/word/2016/wordml/cid" xmlns:w16se="http://schemas.microsoft.com/office/word/2015/wordml/symex" xmlns:wpg="http://schemas.microsoft.com/office/word/2010/wordprocessingGroup" xmlns:wpi="http://schemas.microsoft.com/office/word/2010/wordprocessingInk" xmlns:wne="http://schemas.microsoft.com/office/word/2006/wordml" xmlns:wps="http://schemas.microsoft.com/office/word/2010/wordprocessingShape" mc:Ignorable="w14 w15 w16se w16cid wp14">
+  <w:p>
+    <w:pPr>
+      <w:pStyle w:val="Header"/>
+    </w:pPr>
+  </w:p>
+</w:hdr>
+</file>
+
+<file path=word/header2.xml><?xml version="1.0" encoding="utf-8"?>
 <w:hdr xmlns:wpc="http://schemas.microsoft.com/office/word/2010/wordprocessingCanvas" xmlns:cx="http://schemas.microsoft.com/office/drawing/2014/chartex" xmlns:cx1="http://schemas.microsoft.com/office/drawing/2015/9/8/chartex" xmlns:cx2="http://schemas.microsoft.com/office/drawing/2015/10/21/chartex" xmlns:cx3="http://schemas.microsoft.com/office/drawing/2016/5/9/chartex" xmlns:cx4="http://schemas.microsoft.com/office/drawing/2016/5/10/chartex" xmlns:cx5="http://schemas.microsoft.com/office/drawing/2016/5/11/chartex" xmlns:cx6="http://schemas.microsoft.com/office/drawing/2016/5/12/chartex" xmlns:cx7="http://schemas.microsoft.com/office/drawing/2016/5/13/chartex" xmlns:cx8="http://schemas.microsoft.com/office/drawing/2016/5/14/chartex" xmlns:mc="http://schemas.openxmlformats.org/markup-compatibility/2006" xmlns:aink="http://schemas.microsoft.com/office/drawing/2016/ink" xmlns:am3d="http://schemas.microsoft.com/office/drawing/2017/model3d" xmlns:o="urn:schemas-microsoft-com:office:office" xmlns:r="http://schemas.openxmlformats.org/officeDocument/2006/relationships" xmlns:m="http://schemas.openxmlformats.org/officeDocument/2006/math" xmlns:v="urn:schemas-microsoft-com:vml" xmlns:wp14="http://schemas.microsoft.com/office/word/2010/wordprocessingDrawing" xmlns:wp="http://schemas.openxmlformats.org/drawingml/2006/wordprocessingDrawing" xmlns:w10="urn:schemas-microsoft-com:office:word" xmlns:w="http://schemas.openxmlformats.org/wordprocessingml/2006/main" xmlns:w14="http://schemas.microsoft.com/office/word/2010/wordml" xmlns:w15="http://schemas.microsoft.com/office/word/2012/wordml" xmlns:w16cid="http://schemas.microsoft.com/office/word/2016/wordml/cid" xmlns:w16se="http://schemas.microsoft.com/office/word/2015/wordml/symex" xmlns:wpg="http://schemas.microsoft.com/office/word/2010/wordprocessingGroup" xmlns:wpi="http://schemas.microsoft.com/office/word/2010/wordprocessingInk" xmlns:wne="http://schemas.microsoft.com/office/word/2006/wordml" xmlns:wps="http://schemas.microsoft.com/office/word/2010/wordprocessingShape" mc:Ignorable="w14 w15 w16se w16cid wp14">
   <w:p>
     <w:pPr>
@@ -2049,70 +1803,7 @@
         <w:lang w:bidi="fa-IR"/>
       </w:rPr>
       <w:drawing>
-        <wp:anchor distT="0" distB="0" distL="114300" distR="114300" simplePos="0" relativeHeight="251685376" behindDoc="0" locked="0" layoutInCell="1" allowOverlap="1" wp14:anchorId="5E41D0B9" wp14:editId="1DF141EB">
-          <wp:simplePos x="0" y="0"/>
-          <wp:positionH relativeFrom="column">
-            <wp:posOffset>4935220</wp:posOffset>
-          </wp:positionH>
-          <wp:positionV relativeFrom="paragraph">
-            <wp:posOffset>20955</wp:posOffset>
-          </wp:positionV>
-          <wp:extent cx="659531" cy="718820"/>
-          <wp:effectExtent l="0" t="0" r="7620" b="5080"/>
-          <wp:wrapNone/>
-          <wp:docPr id="11" name="Picture 11"/>
-          <wp:cNvGraphicFramePr>
-            <a:graphicFrameLocks xmlns:a="http://schemas.openxmlformats.org/drawingml/2006/main" noChangeAspect="1"/>
-          </wp:cNvGraphicFramePr>
-          <a:graphic xmlns:a="http://schemas.openxmlformats.org/drawingml/2006/main">
-            <a:graphicData uri="http://schemas.openxmlformats.org/drawingml/2006/picture">
-              <pic:pic xmlns:pic="http://schemas.openxmlformats.org/drawingml/2006/picture">
-                <pic:nvPicPr>
-                  <pic:cNvPr id="10" name="CEIT-30.png"/>
-                  <pic:cNvPicPr/>
-                </pic:nvPicPr>
-                <pic:blipFill>
-                  <a:blip r:embed="rId2" cstate="print">
-                    <a:extLst>
-                      <a:ext uri="{28A0092B-C50C-407E-A947-70E740481C1C}">
-                        <a14:useLocalDpi xmlns:a14="http://schemas.microsoft.com/office/drawing/2010/main" val="0"/>
-                      </a:ext>
-                    </a:extLst>
-                  </a:blip>
-                  <a:stretch>
-                    <a:fillRect/>
-                  </a:stretch>
-                </pic:blipFill>
-                <pic:spPr>
-                  <a:xfrm>
-                    <a:off x="0" y="0"/>
-                    <a:ext cx="659531" cy="718820"/>
-                  </a:xfrm>
-                  <a:prstGeom prst="rect">
-                    <a:avLst/>
-                  </a:prstGeom>
-                </pic:spPr>
-              </pic:pic>
-            </a:graphicData>
-          </a:graphic>
-          <wp14:sizeRelH relativeFrom="margin">
-            <wp14:pctWidth>0</wp14:pctWidth>
-          </wp14:sizeRelH>
-          <wp14:sizeRelV relativeFrom="margin">
-            <wp14:pctHeight>0</wp14:pctHeight>
-          </wp14:sizeRelV>
-        </wp:anchor>
-      </w:drawing>
-    </w:r>
-    <w:r>
-      <w:rPr>
-        <w:rFonts w:ascii="IranNastaliq" w:hAnsi="IranNastaliq" w:cs="B Titr" w:hint="cs"/>
-        <w:noProof/>
-        <w:rtl/>
-        <w:lang w:bidi="fa-IR"/>
-      </w:rPr>
-      <w:drawing>
-        <wp:anchor distT="0" distB="0" distL="114300" distR="114300" simplePos="0" relativeHeight="251683328" behindDoc="0" locked="0" layoutInCell="1" allowOverlap="1" wp14:anchorId="4B7A9FC0" wp14:editId="3A4F5840">
+        <wp:anchor distT="0" distB="0" distL="114300" distR="114300" simplePos="0" relativeHeight="251683328" behindDoc="0" locked="0" layoutInCell="1" allowOverlap="1" wp14:anchorId="4B7A9FC0" wp14:editId="6ACD8C41">
           <wp:simplePos x="0" y="0"/>
           <wp:positionH relativeFrom="column">
             <wp:posOffset>6160135</wp:posOffset>
@@ -2135,7 +1826,7 @@
                   <pic:cNvPicPr/>
                 </pic:nvPicPr>
                 <pic:blipFill>
-                  <a:blip r:embed="rId3" cstate="print">
+                  <a:blip r:embed="rId2" cstate="print">
                     <a:extLst>
                       <a:ext uri="{28A0092B-C50C-407E-A947-70E740481C1C}">
                         <a14:useLocalDpi xmlns:a14="http://schemas.microsoft.com/office/drawing/2010/main" val="0"/>
@@ -2235,7 +1926,39 @@
         <w:rtl/>
         <w:lang w:bidi="fa-IR"/>
       </w:rPr>
-      <w:t xml:space="preserve"> ۹۸-۹۷</w:t>
+      <w:t xml:space="preserve"> ۹</w:t>
+    </w:r>
+    <w:r>
+      <w:rPr>
+        <w:rFonts w:ascii="IranNastaliq" w:hAnsi="IranNastaliq" w:cs="IranNastaliq" w:hint="cs"/>
+        <w:sz w:val="36"/>
+        <w:szCs w:val="36"/>
+        <w:rtl/>
+        <w:lang w:bidi="fa-IR"/>
+      </w:rPr>
+      <w:t>۹</w:t>
+    </w:r>
+    <w:bookmarkStart w:id="0" w:name="_GoBack"/>
+    <w:bookmarkEnd w:id="0"/>
+    <w:r>
+      <w:rPr>
+        <w:rFonts w:ascii="IranNastaliq" w:hAnsi="IranNastaliq" w:cs="IranNastaliq" w:hint="cs"/>
+        <w:sz w:val="36"/>
+        <w:szCs w:val="36"/>
+        <w:rtl/>
+        <w:lang w:bidi="fa-IR"/>
+      </w:rPr>
+      <w:t>-۹</w:t>
+    </w:r>
+    <w:r>
+      <w:rPr>
+        <w:rFonts w:ascii="IranNastaliq" w:hAnsi="IranNastaliq" w:cs="IranNastaliq" w:hint="cs"/>
+        <w:sz w:val="36"/>
+        <w:szCs w:val="36"/>
+        <w:rtl/>
+        <w:lang w:bidi="fa-IR"/>
+      </w:rPr>
+      <w:t>۸</w:t>
     </w:r>
   </w:p>
   <w:p>
@@ -2618,7 +2341,7 @@
 </w:hdr>
 </file>
 
-<file path=word/header2.xml><?xml version="1.0" encoding="utf-8"?>
+<file path=word/header3.xml><?xml version="1.0" encoding="utf-8"?>
 <w:hdr xmlns:wpc="http://schemas.microsoft.com/office/word/2010/wordprocessingCanvas" xmlns:cx="http://schemas.microsoft.com/office/drawing/2014/chartex" xmlns:cx1="http://schemas.microsoft.com/office/drawing/2015/9/8/chartex" xmlns:cx2="http://schemas.microsoft.com/office/drawing/2015/10/21/chartex" xmlns:cx3="http://schemas.microsoft.com/office/drawing/2016/5/9/chartex" xmlns:cx4="http://schemas.microsoft.com/office/drawing/2016/5/10/chartex" xmlns:cx5="http://schemas.microsoft.com/office/drawing/2016/5/11/chartex" xmlns:cx6="http://schemas.microsoft.com/office/drawing/2016/5/12/chartex" xmlns:cx7="http://schemas.microsoft.com/office/drawing/2016/5/13/chartex" xmlns:cx8="http://schemas.microsoft.com/office/drawing/2016/5/14/chartex" xmlns:mc="http://schemas.openxmlformats.org/markup-compatibility/2006" xmlns:aink="http://schemas.microsoft.com/office/drawing/2016/ink" xmlns:am3d="http://schemas.microsoft.com/office/drawing/2017/model3d" xmlns:o="urn:schemas-microsoft-com:office:office" xmlns:r="http://schemas.openxmlformats.org/officeDocument/2006/relationships" xmlns:m="http://schemas.openxmlformats.org/officeDocument/2006/math" xmlns:v="urn:schemas-microsoft-com:vml" xmlns:wp14="http://schemas.microsoft.com/office/word/2010/wordprocessingDrawing" xmlns:wp="http://schemas.openxmlformats.org/drawingml/2006/wordprocessingDrawing" xmlns:w10="urn:schemas-microsoft-com:office:word" xmlns:w="http://schemas.openxmlformats.org/wordprocessingml/2006/main" xmlns:w14="http://schemas.microsoft.com/office/word/2010/wordml" xmlns:w15="http://schemas.microsoft.com/office/word/2012/wordml" xmlns:w16cid="http://schemas.microsoft.com/office/word/2016/wordml/cid" xmlns:w16se="http://schemas.microsoft.com/office/word/2015/wordml/symex" xmlns:wpg="http://schemas.microsoft.com/office/word/2010/wordprocessingGroup" xmlns:wpi="http://schemas.microsoft.com/office/word/2010/wordprocessingInk" xmlns:wne="http://schemas.microsoft.com/office/word/2006/wordml" xmlns:wps="http://schemas.microsoft.com/office/word/2010/wordprocessingShape" mc:Ignorable="w14 w15 w16se w16cid wp14">
   <w:p>
     <w:pPr>
@@ -2639,70 +2362,7 @@
         <w:lang w:bidi="fa-IR"/>
       </w:rPr>
       <w:drawing>
-        <wp:anchor distT="0" distB="0" distL="114300" distR="114300" simplePos="0" relativeHeight="251684352" behindDoc="0" locked="0" layoutInCell="1" allowOverlap="1" wp14:anchorId="0E11E492" wp14:editId="5F7A740D">
-          <wp:simplePos x="0" y="0"/>
-          <wp:positionH relativeFrom="column">
-            <wp:posOffset>4807585</wp:posOffset>
-          </wp:positionH>
-          <wp:positionV relativeFrom="paragraph">
-            <wp:posOffset>40005</wp:posOffset>
-          </wp:positionV>
-          <wp:extent cx="1092200" cy="1190383"/>
-          <wp:effectExtent l="0" t="0" r="0" b="0"/>
-          <wp:wrapNone/>
-          <wp:docPr id="13" name="Picture 13"/>
-          <wp:cNvGraphicFramePr>
-            <a:graphicFrameLocks xmlns:a="http://schemas.openxmlformats.org/drawingml/2006/main" noChangeAspect="1"/>
-          </wp:cNvGraphicFramePr>
-          <a:graphic xmlns:a="http://schemas.openxmlformats.org/drawingml/2006/main">
-            <a:graphicData uri="http://schemas.openxmlformats.org/drawingml/2006/picture">
-              <pic:pic xmlns:pic="http://schemas.openxmlformats.org/drawingml/2006/picture">
-                <pic:nvPicPr>
-                  <pic:cNvPr id="6" name="CEIT-30.png"/>
-                  <pic:cNvPicPr/>
-                </pic:nvPicPr>
-                <pic:blipFill>
-                  <a:blip r:embed="rId1" cstate="print">
-                    <a:extLst>
-                      <a:ext uri="{28A0092B-C50C-407E-A947-70E740481C1C}">
-                        <a14:useLocalDpi xmlns:a14="http://schemas.microsoft.com/office/drawing/2010/main" val="0"/>
-                      </a:ext>
-                    </a:extLst>
-                  </a:blip>
-                  <a:stretch>
-                    <a:fillRect/>
-                  </a:stretch>
-                </pic:blipFill>
-                <pic:spPr>
-                  <a:xfrm>
-                    <a:off x="0" y="0"/>
-                    <a:ext cx="1094767" cy="1193181"/>
-                  </a:xfrm>
-                  <a:prstGeom prst="rect">
-                    <a:avLst/>
-                  </a:prstGeom>
-                </pic:spPr>
-              </pic:pic>
-            </a:graphicData>
-          </a:graphic>
-          <wp14:sizeRelH relativeFrom="margin">
-            <wp14:pctWidth>0</wp14:pctWidth>
-          </wp14:sizeRelH>
-          <wp14:sizeRelV relativeFrom="margin">
-            <wp14:pctHeight>0</wp14:pctHeight>
-          </wp14:sizeRelV>
-        </wp:anchor>
-      </w:drawing>
-    </w:r>
-    <w:r>
-      <w:rPr>
-        <w:rFonts w:ascii="IranNastaliq" w:hAnsi="IranNastaliq" w:cs="B Titr" w:hint="cs"/>
-        <w:noProof/>
-        <w:rtl/>
-        <w:lang w:bidi="fa-IR"/>
-      </w:rPr>
-      <w:drawing>
-        <wp:anchor distT="0" distB="0" distL="114300" distR="114300" simplePos="0" relativeHeight="251681280" behindDoc="0" locked="0" layoutInCell="1" allowOverlap="1" wp14:anchorId="77C30DB5" wp14:editId="10F1C3AE">
+        <wp:anchor distT="0" distB="0" distL="114300" distR="114300" simplePos="0" relativeHeight="251681280" behindDoc="0" locked="0" layoutInCell="1" allowOverlap="1" wp14:anchorId="77C30DB5" wp14:editId="526BB184">
           <wp:simplePos x="0" y="0"/>
           <wp:positionH relativeFrom="column">
             <wp:posOffset>6010910</wp:posOffset>
@@ -2725,7 +2385,7 @@
                   <pic:cNvPicPr/>
                 </pic:nvPicPr>
                 <pic:blipFill>
-                  <a:blip r:embed="rId2" cstate="print">
+                  <a:blip r:embed="rId1" cstate="print">
                     <a:extLst>
                       <a:ext uri="{28A0092B-C50C-407E-A947-70E740481C1C}">
                         <a14:useLocalDpi xmlns:a14="http://schemas.microsoft.com/office/drawing/2010/main" val="0"/>
@@ -2788,7 +2448,7 @@
                   <pic:cNvPicPr/>
                 </pic:nvPicPr>
                 <pic:blipFill>
-                  <a:blip r:embed="rId3" cstate="print">
+                  <a:blip r:embed="rId2" cstate="print">
                     <a:extLst>
                       <a:ext uri="{28A0092B-C50C-407E-A947-70E740481C1C}">
                         <a14:useLocalDpi xmlns:a14="http://schemas.microsoft.com/office/drawing/2010/main" val="0"/>
@@ -2958,7 +2618,37 @@
         <w:rtl/>
         <w:lang w:bidi="fa-IR"/>
       </w:rPr>
-      <w:t xml:space="preserve"> ۹۸-۹۷</w:t>
+      <w:t xml:space="preserve"> ۹</w:t>
+    </w:r>
+    <w:r>
+      <w:rPr>
+        <w:rFonts w:ascii="IranNastaliq" w:hAnsi="IranNastaliq" w:cs="IranNastaliq" w:hint="cs"/>
+        <w:sz w:val="40"/>
+        <w:szCs w:val="40"/>
+        <w:rtl/>
+        <w:lang w:bidi="fa-IR"/>
+      </w:rPr>
+      <w:t>۹</w:t>
+    </w:r>
+    <w:r>
+      <w:rPr>
+        <w:rFonts w:ascii="IranNastaliq" w:hAnsi="IranNastaliq" w:cs="IranNastaliq" w:hint="cs"/>
+        <w:sz w:val="40"/>
+        <w:szCs w:val="40"/>
+        <w:rtl/>
+        <w:lang w:bidi="fa-IR"/>
+      </w:rPr>
+      <w:t>-۹</w:t>
+    </w:r>
+    <w:r>
+      <w:rPr>
+        <w:rFonts w:ascii="IranNastaliq" w:hAnsi="IranNastaliq" w:cs="IranNastaliq" w:hint="cs"/>
+        <w:sz w:val="40"/>
+        <w:szCs w:val="40"/>
+        <w:rtl/>
+        <w:lang w:bidi="fa-IR"/>
+      </w:rPr>
+      <w:t>۸</w:t>
     </w:r>
   </w:p>
   <w:p>
@@ -3458,7 +3148,7 @@
         <v:path o:extrusionok="f" gradientshapeok="t" o:connecttype="rect"/>
         <o:lock v:ext="edit" aspectratio="t"/>
       </v:shapetype>
-      <v:shape id="_x0000_i1038" type="#_x0000_t75" style="width:10.5pt;height:10.5pt" o:bullet="t">
+      <v:shape id="_x0000_i1029" type="#_x0000_t75" style="width:7.5pt;height:7.5pt" o:bullet="t">
         <v:imagedata r:id="rId1" o:title="mso4629"/>
       </v:shape>
     </w:pict>
@@ -5968,7 +5658,7 @@
     </w:rPrDefault>
     <w:pPrDefault/>
   </w:docDefaults>
-  <w:latentStyles w:defLockedState="0" w:defUIPriority="0" w:defSemiHidden="0" w:defUnhideWhenUsed="0" w:defQFormat="0" w:count="375">
+  <w:latentStyles w:defLockedState="0" w:defUIPriority="0" w:defSemiHidden="0" w:defUnhideWhenUsed="0" w:defQFormat="0" w:count="376">
     <w:lsdException w:name="Normal" w:qFormat="1"/>
     <w:lsdException w:name="heading 1" w:qFormat="1"/>
     <w:lsdException w:name="heading 2" w:semiHidden="1" w:unhideWhenUsed="1" w:qFormat="1"/>
@@ -6337,6 +6027,7 @@
     <w:lsdException w:name="Smart Hyperlink" w:semiHidden="1" w:uiPriority="99" w:unhideWhenUsed="1"/>
     <w:lsdException w:name="Hashtag" w:semiHidden="1" w:uiPriority="99" w:unhideWhenUsed="1"/>
     <w:lsdException w:name="Unresolved Mention" w:semiHidden="1" w:uiPriority="99" w:unhideWhenUsed="1"/>
+    <w:lsdException w:name="Smart Link" w:semiHidden="1" w:uiPriority="99" w:unhideWhenUsed="1"/>
   </w:latentStyles>
   <w:style w:type="paragraph" w:default="1" w:styleId="Normal">
     <w:name w:val="Normal"/>
@@ -6899,7 +6590,7 @@
 </file>
 
 <file path=customXml/itemProps1.xml><?xml version="1.0" encoding="utf-8"?>
-<ds:datastoreItem xmlns:ds="http://schemas.openxmlformats.org/officeDocument/2006/customXml" ds:itemID="{62C0F7E6-751D-43D7-8726-CFFCA8F21658}">
+<ds:datastoreItem xmlns:ds="http://schemas.openxmlformats.org/officeDocument/2006/customXml" ds:itemID="{4FD036E4-9177-4C6E-8086-0524E91F3183}">
   <ds:schemaRefs>
     <ds:schemaRef ds:uri="http://schemas.openxmlformats.org/officeDocument/2006/bibliography"/>
   </ds:schemaRefs>

</xml_diff>

<commit_message>
fix: Correct Project-1 Typo
</commit_message>
<xml_diff>
--- a/Socket-Programming/Project-1.docx
+++ b/Socket-Programming/Project-1.docx
@@ -139,8 +139,10 @@
           <w:rtl/>
           <w:lang w:bidi="fa-IR"/>
         </w:rPr>
-        <w:t>فوانین</w:t>
-      </w:r>
+        <w:t>قوانین</w:t>
+      </w:r>
+      <w:bookmarkStart w:id="0" w:name="_GoBack"/>
+      <w:bookmarkEnd w:id="0"/>
     </w:p>
     <w:p>
       <w:pPr>
@@ -163,8 +165,6 @@
       <w:pPr>
         <w:bidi/>
         <w:rPr>
-          <w:rFonts w:cs="Calibri"/>
-          <w:rtl/>
           <w:lang w:bidi="fa-IR"/>
         </w:rPr>
       </w:pPr>
@@ -201,6 +201,32 @@
     </w:p>
     <w:p>
       <w:pPr>
+        <w:bidi/>
+        <w:rPr>
+          <w:rFonts w:cs="Calibri"/>
+          <w:rtl/>
+          <w:lang w:bidi="fa-IR"/>
+        </w:rPr>
+      </w:pPr>
+      <w:r>
+        <w:rPr>
+          <w:rFonts w:hint="cs"/>
+          <w:rtl/>
+          <w:lang w:bidi="fa-IR"/>
+        </w:rPr>
+        <w:t xml:space="preserve">۳. </w:t>
+      </w:r>
+      <w:r>
+        <w:rPr>
+          <w:rFonts w:hint="cs"/>
+          <w:rtl/>
+          <w:lang w:bidi="fa-IR"/>
+        </w:rPr>
+        <w:t>مشخص شدن تقلب به منزله نمره صفر تمرین درسی می‌باشد. (تشخیص تقلب با استفاده از ابزارهای تشخصی هماهنندی کد و تحویل گیرندگان صورت می‌گیرد)</w:t>
+      </w:r>
+    </w:p>
+    <w:p>
+      <w:pPr>
         <w:pStyle w:val="Heading1"/>
         <w:bidi/>
         <w:rPr>
@@ -408,6 +434,7 @@
           <w:rtl/>
           <w:lang w:bidi="fa-IR"/>
         </w:rPr>
+        <w:lastRenderedPageBreak/>
         <w:t xml:space="preserve">که در آن </w:t>
       </w:r>
       <w:r>
@@ -473,7 +500,6 @@
         <w:rPr>
           <w:lang w:bidi="fa-IR"/>
         </w:rPr>
-        <w:lastRenderedPageBreak/>
         <w:t>Add</w:t>
       </w:r>
     </w:p>
@@ -1138,7 +1164,16 @@
           <w:rtl/>
           <w:lang w:bidi="fa-IR"/>
         </w:rPr>
-        <w:t xml:space="preserve"> شما می‌بایست برای زمانی که نرم‌افزار شما در حال توزیع فایل قرار دارد یک پورت مشخص برای آن در نظر بگیرید</w:t>
+        <w:t xml:space="preserve"> شما می‌بایست برای زمانی که نرم‌افزار شما در حال توزیع فایل قرار دارد یک </w:t>
+      </w:r>
+      <w:r>
+        <w:rPr>
+          <w:rFonts w:hint="cs"/>
+          <w:rtl/>
+          <w:lang w:bidi="fa-IR"/>
+        </w:rPr>
+        <w:lastRenderedPageBreak/>
+        <w:t>پورت مشخص برای آن در نظر بگیرید</w:t>
       </w:r>
       <w:r>
         <w:rPr>
@@ -1172,7 +1207,6 @@
           <w:rtl/>
           <w:lang w:bidi="fa-IR"/>
         </w:rPr>
-        <w:lastRenderedPageBreak/>
         <w:t xml:space="preserve">دقت داشته باشید برای این سیستم شما تنها یک نرم‌افزار طراحی می‌کنید. این نرم‌افزار هر دو حالت دریافت و ارسال فایل را پشتیبانی می‌کند و می‌تواند در حالتی که کاربر از او می‌خواهد اجرا شود. دقت کنید که نیازی نیست هر دوی این حالت‌ها را به صورت همزمان </w:t>
       </w:r>
       <w:r>
@@ -1938,8 +1972,6 @@
       </w:rPr>
       <w:t>۹</w:t>
     </w:r>
-    <w:bookmarkStart w:id="0" w:name="_GoBack"/>
-    <w:bookmarkEnd w:id="0"/>
     <w:r>
       <w:rPr>
         <w:rFonts w:ascii="IranNastaliq" w:hAnsi="IranNastaliq" w:cs="IranNastaliq" w:hint="cs"/>
@@ -3148,7 +3180,7 @@
         <v:path o:extrusionok="f" gradientshapeok="t" o:connecttype="rect"/>
         <o:lock v:ext="edit" aspectratio="t"/>
       </v:shapetype>
-      <v:shape id="_x0000_i1029" type="#_x0000_t75" style="width:7.5pt;height:7.5pt" o:bullet="t">
+      <v:shape id="_x0000_i1027" type="#_x0000_t75" style="width:7.55pt;height:7.55pt" o:bullet="t">
         <v:imagedata r:id="rId1" o:title="mso4629"/>
       </v:shape>
     </w:pict>
@@ -6590,7 +6622,7 @@
 </file>
 
 <file path=customXml/itemProps1.xml><?xml version="1.0" encoding="utf-8"?>
-<ds:datastoreItem xmlns:ds="http://schemas.openxmlformats.org/officeDocument/2006/customXml" ds:itemID="{4FD036E4-9177-4C6E-8086-0524E91F3183}">
+<ds:datastoreItem xmlns:ds="http://schemas.openxmlformats.org/officeDocument/2006/customXml" ds:itemID="{E146C862-D754-4E80-BDC9-ECBE2E61099E}">
   <ds:schemaRefs>
     <ds:schemaRef ds:uri="http://schemas.openxmlformats.org/officeDocument/2006/bibliography"/>
   </ds:schemaRefs>

</xml_diff>